<commit_message>
Alterando os membros da equipe
</commit_message>
<xml_diff>
--- a/02. Integrantes do Projeto.docx
+++ b/02. Integrantes do Projeto.docx
@@ -1,6 +1,6 @@
 
 <file path=word/document.xml><?xml version="1.0" encoding="utf-8"?>
-<w:document xmlns:wpc="http://schemas.microsoft.com/office/word/2010/wordprocessingCanvas" xmlns:cx="http://schemas.microsoft.com/office/drawing/2014/chartex" xmlns:cx1="http://schemas.microsoft.com/office/drawing/2015/9/8/chartex" xmlns:cx2="http://schemas.microsoft.com/office/drawing/2015/10/21/chartex" xmlns:cx3="http://schemas.microsoft.com/office/drawing/2016/5/9/chartex" xmlns:cx4="http://schemas.microsoft.com/office/drawing/2016/5/10/chartex" xmlns:cx5="http://schemas.microsoft.com/office/drawing/2016/5/11/chartex" xmlns:cx6="http://schemas.microsoft.com/office/drawing/2016/5/12/chartex" xmlns:cx7="http://schemas.microsoft.com/office/drawing/2016/5/13/chartex" xmlns:cx8="http://schemas.microsoft.com/office/drawing/2016/5/14/chartex" xmlns:mc="http://schemas.openxmlformats.org/markup-compatibility/2006" xmlns:aink="http://schemas.microsoft.com/office/drawing/2016/ink" xmlns:am3d="http://schemas.microsoft.com/office/drawing/2017/model3d" xmlns:o="urn:schemas-microsoft-com:office:office" xmlns:r="http://schemas.openxmlformats.org/officeDocument/2006/relationships" xmlns:m="http://schemas.openxmlformats.org/officeDocument/2006/math" xmlns:v="urn:schemas-microsoft-com:vml" xmlns:wp14="http://schemas.microsoft.com/office/word/2010/wordprocessingDrawing" xmlns:wp="http://schemas.openxmlformats.org/drawingml/2006/wordprocessingDrawing" xmlns:w10="urn:schemas-microsoft-com:office:word" xmlns:w="http://schemas.openxmlformats.org/wordprocessingml/2006/main" xmlns:w14="http://schemas.microsoft.com/office/word/2010/wordml" xmlns:w15="http://schemas.microsoft.com/office/word/2012/wordml" xmlns:w16cid="http://schemas.microsoft.com/office/word/2016/wordml/cid" xmlns:w16se="http://schemas.microsoft.com/office/word/2015/wordml/symex" xmlns:wpg="http://schemas.microsoft.com/office/word/2010/wordprocessingGroup" xmlns:wpi="http://schemas.microsoft.com/office/word/2010/wordprocessingInk" xmlns:wne="http://schemas.microsoft.com/office/word/2006/wordml" xmlns:wps="http://schemas.microsoft.com/office/word/2010/wordprocessingShape" mc:Ignorable="w14 w15 w16se w16cid wp14">
+<w:document xmlns:wpc="http://schemas.microsoft.com/office/word/2010/wordprocessingCanvas" xmlns:mc="http://schemas.openxmlformats.org/markup-compatibility/2006" xmlns:o="urn:schemas-microsoft-com:office:office" xmlns:r="http://schemas.openxmlformats.org/officeDocument/2006/relationships" xmlns:m="http://schemas.openxmlformats.org/officeDocument/2006/math" xmlns:v="urn:schemas-microsoft-com:vml" xmlns:wp14="http://schemas.microsoft.com/office/word/2010/wordprocessingDrawing" xmlns:wp="http://schemas.openxmlformats.org/drawingml/2006/wordprocessingDrawing" xmlns:w10="urn:schemas-microsoft-com:office:word" xmlns:w="http://schemas.openxmlformats.org/wordprocessingml/2006/main" xmlns:w14="http://schemas.microsoft.com/office/word/2010/wordml" xmlns:w15="http://schemas.microsoft.com/office/word/2012/wordml" xmlns:wpg="http://schemas.microsoft.com/office/word/2010/wordprocessingGroup" xmlns:wpi="http://schemas.microsoft.com/office/word/2010/wordprocessingInk" xmlns:wne="http://schemas.microsoft.com/office/word/2006/wordml" xmlns:wps="http://schemas.microsoft.com/office/word/2010/wordprocessingShape" mc:Ignorable="w14 w15 wp14">
   <w:body>
     <w:p>
       <w:pPr>
@@ -62,8 +62,18 @@
         <w:rPr>
           <w:lang w:val="pt-BR"/>
         </w:rPr>
-        <w:t>Carlos Eduardo Foltran</w:t>
-      </w:r>
+        <w:t xml:space="preserve">Carlos Eduardo </w:t>
+      </w:r>
+      <w:proofErr w:type="spellStart"/>
+      <w:r>
+        <w:rPr>
+          <w:lang w:val="pt-BR"/>
+        </w:rPr>
+        <w:t>Foltran</w:t>
+      </w:r>
+      <w:bookmarkStart w:id="0" w:name="_GoBack"/>
+      <w:bookmarkEnd w:id="0"/>
+      <w:proofErr w:type="spellEnd"/>
       <w:r>
         <w:rPr>
           <w:lang w:val="pt-BR"/>
@@ -191,7 +201,7 @@
         <w:rPr>
           <w:lang w:val="pt-BR"/>
         </w:rPr>
-        <w:t>Danilo Felix Bahia</w:t>
+        <w:t>Jefferson Moura dos Santos</w:t>
       </w:r>
       <w:r>
         <w:rPr>
@@ -225,7 +235,7 @@
         <w:rPr>
           <w:lang w:val="pt-BR"/>
         </w:rPr>
-        <w:t>1901135</w:t>
+        <w:t>1900558</w:t>
       </w:r>
       <w:r>
         <w:rPr>
@@ -259,7 +269,7 @@
         <w:rPr>
           <w:lang w:val="pt-BR"/>
         </w:rPr>
-        <w:t>danilo.bahia@aluno.faculdadeimpacta.com.br</w:t>
+        <w:t>jefferson.santos@aluno.faculdadeimpacta.com.br</w:t>
       </w:r>
       <w:r>
         <w:rPr>
@@ -285,7 +295,7 @@
         <w:rPr>
           <w:lang w:val="pt-BR"/>
         </w:rPr>
-        <w:t>11-96131-6563</w:t>
+        <w:t>11-977279454</w:t>
       </w:r>
     </w:p>
     <w:p>
@@ -316,11 +326,19 @@
         </w:rPr>
         <w:tab/>
       </w:r>
-      <w:r>
-        <w:rPr>
-          <w:lang w:val="pt-BR"/>
-        </w:rPr>
-        <w:t>Jefferson Moura dos Santos</w:t>
+      <w:proofErr w:type="spellStart"/>
+      <w:r>
+        <w:rPr>
+          <w:lang w:val="pt-BR"/>
+        </w:rPr>
+        <w:t>Jonadabe</w:t>
+      </w:r>
+      <w:proofErr w:type="spellEnd"/>
+      <w:r>
+        <w:rPr>
+          <w:lang w:val="pt-BR"/>
+        </w:rPr>
+        <w:t xml:space="preserve"> Alves</w:t>
       </w:r>
       <w:r>
         <w:rPr>
@@ -349,12 +367,7 @@
           <w:lang w:val="pt-BR"/>
         </w:rPr>
         <w:tab/>
-      </w:r>
-      <w:r>
-        <w:rPr>
-          <w:lang w:val="pt-BR"/>
-        </w:rPr>
-        <w:t>1900558</w:t>
+        <w:t>1900289</w:t>
       </w:r>
       <w:r>
         <w:rPr>
@@ -383,12 +396,7 @@
           <w:lang w:val="pt-BR"/>
         </w:rPr>
         <w:tab/>
-      </w:r>
-      <w:r>
-        <w:rPr>
-          <w:lang w:val="pt-BR"/>
-        </w:rPr>
-        <w:t>jefferson.santos@aluno.faculdadeimpacta.com.br</w:t>
+        <w:t>jonadabe.alves@aluno.faculdadeimpacta.com.br</w:t>
       </w:r>
       <w:r>
         <w:rPr>
@@ -409,12 +417,7 @@
           <w:lang w:val="pt-BR"/>
         </w:rPr>
         <w:tab/>
-      </w:r>
-      <w:r>
-        <w:rPr>
-          <w:lang w:val="pt-BR"/>
-        </w:rPr>
-        <w:t>11-977279454</w:t>
+        <w:t>11-95246-8165</w:t>
       </w:r>
     </w:p>
     <w:p>
@@ -444,8 +447,57 @@
           <w:lang w:val="pt-BR"/>
         </w:rPr>
         <w:tab/>
-        <w:t>Jonadabe Alves</w:t>
-      </w:r>
+      </w:r>
+      <w:proofErr w:type="spellStart"/>
+      <w:r>
+        <w:rPr>
+          <w:lang w:val="pt-BR"/>
+        </w:rPr>
+        <w:t>Limber</w:t>
+      </w:r>
+      <w:proofErr w:type="spellEnd"/>
+      <w:r>
+        <w:rPr>
+          <w:lang w:val="pt-BR"/>
+        </w:rPr>
+        <w:t xml:space="preserve"> </w:t>
+      </w:r>
+      <w:proofErr w:type="spellStart"/>
+      <w:r>
+        <w:rPr>
+          <w:lang w:val="pt-BR"/>
+        </w:rPr>
+        <w:t>Jhonathan</w:t>
+      </w:r>
+      <w:proofErr w:type="spellEnd"/>
+      <w:r>
+        <w:rPr>
+          <w:lang w:val="pt-BR"/>
+        </w:rPr>
+        <w:t xml:space="preserve"> </w:t>
+      </w:r>
+      <w:proofErr w:type="spellStart"/>
+      <w:r>
+        <w:rPr>
+          <w:lang w:val="pt-BR"/>
+        </w:rPr>
+        <w:t>Mamani</w:t>
+      </w:r>
+      <w:proofErr w:type="spellEnd"/>
+      <w:r>
+        <w:rPr>
+          <w:lang w:val="pt-BR"/>
+        </w:rPr>
+        <w:t xml:space="preserve"> </w:t>
+      </w:r>
+      <w:proofErr w:type="spellStart"/>
+      <w:r>
+        <w:rPr>
+          <w:lang w:val="pt-BR"/>
+        </w:rPr>
+        <w:t>Zarate</w:t>
+      </w:r>
+      <w:proofErr w:type="spellEnd"/>
       <w:r>
         <w:rPr>
           <w:lang w:val="pt-BR"/>
@@ -473,7 +525,12 @@
           <w:lang w:val="pt-BR"/>
         </w:rPr>
         <w:tab/>
-        <w:t>1900289</w:t>
+      </w:r>
+      <w:r>
+        <w:rPr>
+          <w:lang w:val="pt-BR"/>
+        </w:rPr>
+        <w:t>1901007</w:t>
       </w:r>
       <w:r>
         <w:rPr>
@@ -502,7 +559,18 @@
           <w:lang w:val="pt-BR"/>
         </w:rPr>
         <w:tab/>
-        <w:t>jonadabe.alves@aluno.faculdadeimpacta.com.br</w:t>
+      </w:r>
+      <w:r>
+        <w:rPr>
+          <w:lang w:val="pt-BR"/>
+        </w:rPr>
+        <w:t>limber.zarate</w:t>
+      </w:r>
+      <w:r>
+        <w:rPr>
+          <w:lang w:val="pt-BR"/>
+        </w:rPr>
+        <w:t>@aluno.faculdadeimpacta.com.br</w:t>
       </w:r>
       <w:r>
         <w:rPr>
@@ -523,20 +591,25 @@
           <w:lang w:val="pt-BR"/>
         </w:rPr>
         <w:tab/>
-        <w:t>11-95246-8165</w:t>
+      </w:r>
+      <w:r>
+        <w:rPr>
+          <w:lang w:val="pt-BR"/>
+        </w:rPr>
+        <w:t>11-</w:t>
+      </w:r>
+      <w:r>
+        <w:rPr>
+          <w:lang w:val="pt-BR"/>
+        </w:rPr>
+        <w:t>98910-2868</w:t>
       </w:r>
     </w:p>
     <w:p>
-      <w:pPr>
-        <w:rPr>
-          <w:lang w:val="pt-BR"/>
-        </w:rPr>
-      </w:pPr>
-      <w:r>
-        <w:rPr>
-          <w:b/>
-          <w:bCs/>
-          <w:lang w:val="pt-BR"/>
+      <w:r>
+        <w:rPr>
+          <w:b/>
+          <w:bCs/>
         </w:rPr>
         <w:t>Nome:</w:t>
       </w:r>
@@ -544,33 +617,32 @@
         <w:rPr>
           <w:b/>
           <w:bCs/>
-          <w:lang w:val="pt-BR"/>
-        </w:rPr>
-        <w:tab/>
-      </w:r>
-      <w:r>
-        <w:rPr>
-          <w:lang w:val="pt-BR"/>
-        </w:rPr>
-        <w:tab/>
-      </w:r>
-      <w:r>
-        <w:rPr>
-          <w:lang w:val="pt-BR"/>
-        </w:rPr>
-        <w:t>Luan Terto da Silva</w:t>
-      </w:r>
-      <w:r>
-        <w:rPr>
-          <w:lang w:val="pt-BR"/>
-        </w:rPr>
+        </w:rPr>
+        <w:tab/>
+      </w:r>
+      <w:r>
+        <w:tab/>
+      </w:r>
+      <w:proofErr w:type="spellStart"/>
+      <w:r>
+        <w:t>Willians</w:t>
+      </w:r>
+      <w:proofErr w:type="spellEnd"/>
+      <w:r>
+        <w:t xml:space="preserve"> S. </w:t>
+      </w:r>
+      <w:proofErr w:type="spellStart"/>
+      <w:r>
+        <w:t>Pavelski</w:t>
+      </w:r>
+      <w:proofErr w:type="spellEnd"/>
+      <w:r>
         <w:br/>
       </w:r>
       <w:r>
         <w:rPr>
           <w:b/>
           <w:bCs/>
-          <w:lang w:val="pt-BR"/>
         </w:rPr>
         <w:t>RA:</w:t>
       </w:r>
@@ -578,33 +650,20 @@
         <w:rPr>
           <w:b/>
           <w:bCs/>
-          <w:lang w:val="pt-BR"/>
-        </w:rPr>
-        <w:tab/>
-      </w:r>
-      <w:r>
-        <w:rPr>
-          <w:lang w:val="pt-BR"/>
-        </w:rPr>
-        <w:tab/>
-      </w:r>
-      <w:r>
-        <w:rPr>
-          <w:lang w:val="pt-BR"/>
-        </w:rPr>
-        <w:t>1900458</w:t>
-      </w:r>
-      <w:r>
-        <w:rPr>
-          <w:lang w:val="pt-BR"/>
-        </w:rPr>
+        </w:rPr>
+        <w:tab/>
+      </w:r>
+      <w:r>
+        <w:tab/>
+        <w:t>1900119</w:t>
+      </w:r>
+      <w:r>
         <w:br/>
       </w:r>
       <w:r>
         <w:rPr>
           <w:b/>
           <w:bCs/>
-          <w:lang w:val="pt-BR"/>
         </w:rPr>
         <w:t>e-mail:</w:t>
       </w:r>
@@ -612,121 +671,33 @@
         <w:rPr>
           <w:b/>
           <w:bCs/>
-          <w:lang w:val="pt-BR"/>
-        </w:rPr>
-        <w:tab/>
-      </w:r>
-      <w:r>
-        <w:rPr>
-          <w:lang w:val="pt-BR"/>
-        </w:rPr>
-        <w:tab/>
-      </w:r>
-      <w:r>
-        <w:rPr>
-          <w:lang w:val="pt-BR"/>
-        </w:rPr>
-        <w:t>luan.terto@aluno.faculdadeimpacta.com.br</w:t>
-      </w:r>
-      <w:r>
-        <w:rPr>
-          <w:lang w:val="pt-BR"/>
-        </w:rPr>
+        </w:rPr>
+        <w:tab/>
+      </w:r>
+      <w:r>
+        <w:tab/>
+      </w:r>
+      <w:r>
+        <w:t>Willians.pavelski@aluno.faculdadeimpacta.com.br</w:t>
+      </w:r>
+      <w:r>
         <w:br/>
       </w:r>
-      <w:r>
-        <w:rPr>
-          <w:b/>
-          <w:bCs/>
-          <w:lang w:val="pt-BR"/>
-        </w:rPr>
-        <w:t>Telefone:</w:t>
-      </w:r>
-      <w:r>
-        <w:rPr>
-          <w:lang w:val="pt-BR"/>
-        </w:rPr>
-        <w:tab/>
-      </w:r>
-      <w:r>
-        <w:rPr>
-          <w:lang w:val="pt-BR"/>
-        </w:rPr>
-        <w:t>11-95120-7214</w:t>
-      </w:r>
-    </w:p>
-    <w:p>
-      <w:r>
-        <w:rPr>
-          <w:b/>
-          <w:bCs/>
-        </w:rPr>
-        <w:t>Nome:</w:t>
-      </w:r>
-      <w:r>
-        <w:rPr>
-          <w:b/>
-          <w:bCs/>
-        </w:rPr>
-        <w:tab/>
-      </w:r>
-      <w:r>
-        <w:tab/>
-        <w:t>Willians S. Pavelski</w:t>
-      </w:r>
-      <w:r>
-        <w:br/>
-      </w:r>
-      <w:r>
-        <w:rPr>
-          <w:b/>
-          <w:bCs/>
-        </w:rPr>
-        <w:t>RA:</w:t>
-      </w:r>
-      <w:r>
-        <w:rPr>
-          <w:b/>
-          <w:bCs/>
-        </w:rPr>
-        <w:tab/>
-      </w:r>
-      <w:r>
-        <w:tab/>
-        <w:t>1900119</w:t>
-      </w:r>
-      <w:r>
-        <w:br/>
-      </w:r>
-      <w:r>
-        <w:rPr>
-          <w:b/>
-          <w:bCs/>
-        </w:rPr>
-        <w:t>e-mail:</w:t>
-      </w:r>
-      <w:r>
-        <w:rPr>
-          <w:b/>
-          <w:bCs/>
-        </w:rPr>
-        <w:tab/>
-      </w:r>
-      <w:r>
-        <w:tab/>
-      </w:r>
-      <w:r>
-        <w:t>Willians.pavelski@aluno.faculdadeimpacta.com.br</w:t>
-      </w:r>
-      <w:r>
-        <w:br/>
-      </w:r>
-      <w:r>
-        <w:rPr>
-          <w:b/>
-          <w:bCs/>
-        </w:rPr>
-        <w:t>Telefone:</w:t>
+      <w:proofErr w:type="spellStart"/>
+      <w:r>
+        <w:rPr>
+          <w:b/>
+          <w:bCs/>
+        </w:rPr>
+        <w:t>Telefone</w:t>
+      </w:r>
+      <w:proofErr w:type="spellEnd"/>
+      <w:r>
+        <w:rPr>
+          <w:b/>
+          <w:bCs/>
+        </w:rPr>
+        <w:t>:</w:t>
       </w:r>
       <w:r>
         <w:tab/>
@@ -742,6 +713,7 @@
           <w:lang w:val="pt-BR"/>
         </w:rPr>
       </w:pPr>
+      <w:proofErr w:type="gramStart"/>
       <w:r>
         <w:rPr>
           <w:b/>
@@ -766,6 +738,7 @@
         </w:rPr>
         <w:tab/>
       </w:r>
+      <w:proofErr w:type="gramEnd"/>
       <w:r>
         <w:rPr>
           <w:lang w:val="pt-BR"/>
@@ -785,6 +758,7 @@
           <w:lang w:val="pt-BR"/>
         </w:rPr>
       </w:pPr>
+      <w:proofErr w:type="gramStart"/>
       <w:r>
         <w:rPr>
           <w:b/>
@@ -809,17 +783,26 @@
         </w:rPr>
         <w:tab/>
       </w:r>
+      <w:proofErr w:type="gramEnd"/>
       <w:r>
         <w:rPr>
           <w:lang w:val="pt-BR"/>
         </w:rPr>
         <w:t xml:space="preserve">José </w:t>
       </w:r>
-      <w:r>
-        <w:rPr>
-          <w:lang w:val="pt-BR"/>
-        </w:rPr>
-        <w:t>Rambo (Cliente)</w:t>
+      <w:proofErr w:type="spellStart"/>
+      <w:r>
+        <w:rPr>
+          <w:lang w:val="pt-BR"/>
+        </w:rPr>
+        <w:t>Rambo</w:t>
+      </w:r>
+      <w:proofErr w:type="spellEnd"/>
+      <w:r>
+        <w:rPr>
+          <w:lang w:val="pt-BR"/>
+        </w:rPr>
+        <w:t xml:space="preserve"> (Cliente)</w:t>
       </w:r>
       <w:r>
         <w:rPr>
@@ -894,8 +877,6 @@
         </w:rPr>
         <w:t>98547-0264</w:t>
       </w:r>
-      <w:bookmarkStart w:id="0" w:name="_GoBack"/>
-      <w:bookmarkEnd w:id="0"/>
     </w:p>
     <w:p>
       <w:pPr>
@@ -915,7 +896,7 @@
 </file>
 
 <file path=word/styles.xml><?xml version="1.0" encoding="utf-8"?>
-<w:styles xmlns:mc="http://schemas.openxmlformats.org/markup-compatibility/2006" xmlns:r="http://schemas.openxmlformats.org/officeDocument/2006/relationships" xmlns:w="http://schemas.openxmlformats.org/wordprocessingml/2006/main" xmlns:w14="http://schemas.microsoft.com/office/word/2010/wordml" xmlns:w15="http://schemas.microsoft.com/office/word/2012/wordml" xmlns:w16cid="http://schemas.microsoft.com/office/word/2016/wordml/cid" xmlns:w16se="http://schemas.microsoft.com/office/word/2015/wordml/symex" mc:Ignorable="w14 w15 w16se w16cid">
+<w:styles xmlns:mc="http://schemas.openxmlformats.org/markup-compatibility/2006" xmlns:r="http://schemas.openxmlformats.org/officeDocument/2006/relationships" xmlns:w="http://schemas.openxmlformats.org/wordprocessingml/2006/main" xmlns:w14="http://schemas.microsoft.com/office/word/2010/wordml" xmlns:w15="http://schemas.microsoft.com/office/word/2012/wordml" mc:Ignorable="w14 w15">
   <w:docDefaults>
     <w:rPrDefault>
       <w:rPr>
@@ -931,7 +912,7 @@
       </w:pPr>
     </w:pPrDefault>
   </w:docDefaults>
-  <w:latentStyles w:defLockedState="0" w:defUIPriority="99" w:defSemiHidden="0" w:defUnhideWhenUsed="0" w:defQFormat="0" w:count="377">
+  <w:latentStyles w:defLockedState="0" w:defUIPriority="99" w:defSemiHidden="0" w:defUnhideWhenUsed="0" w:defQFormat="0" w:count="371">
     <w:lsdException w:name="Normal" w:uiPriority="0" w:qFormat="1"/>
     <w:lsdException w:name="heading 1" w:uiPriority="9" w:qFormat="1"/>
     <w:lsdException w:name="heading 2" w:semiHidden="1" w:uiPriority="9" w:unhideWhenUsed="1" w:qFormat="1"/>
@@ -1303,24 +1284,18 @@
     <w:lsdException w:name="List Table 5 Dark Accent 6" w:uiPriority="50"/>
     <w:lsdException w:name="List Table 6 Colorful Accent 6" w:uiPriority="51"/>
     <w:lsdException w:name="List Table 7 Colorful Accent 6" w:uiPriority="52"/>
-    <w:lsdException w:name="Mention" w:semiHidden="1" w:unhideWhenUsed="1"/>
-    <w:lsdException w:name="Smart Hyperlink" w:semiHidden="1" w:unhideWhenUsed="1"/>
-    <w:lsdException w:name="Hashtag" w:semiHidden="1" w:unhideWhenUsed="1"/>
-    <w:lsdException w:name="Unresolved Mention" w:semiHidden="1" w:unhideWhenUsed="1"/>
-    <w:lsdException w:name="Smart Link" w:semiHidden="1" w:unhideWhenUsed="1"/>
-    <w:lsdException w:name="Smart Link Error" w:semiHidden="1" w:unhideWhenUsed="1"/>
   </w:latentStyles>
   <w:style w:type="paragraph" w:default="1" w:styleId="Normal">
     <w:name w:val="Normal"/>
     <w:qFormat/>
   </w:style>
-  <w:style w:type="character" w:default="1" w:styleId="DefaultParagraphFont">
+  <w:style w:type="character" w:default="1" w:styleId="Fontepargpadro">
     <w:name w:val="Default Paragraph Font"/>
     <w:uiPriority w:val="1"/>
     <w:semiHidden/>
     <w:unhideWhenUsed/>
   </w:style>
-  <w:style w:type="table" w:default="1" w:styleId="TableNormal">
+  <w:style w:type="table" w:default="1" w:styleId="Tabelanormal">
     <w:name w:val="Normal Table"/>
     <w:uiPriority w:val="99"/>
     <w:semiHidden/>
@@ -1335,7 +1310,7 @@
       </w:tblCellMar>
     </w:tblPr>
   </w:style>
-  <w:style w:type="numbering" w:default="1" w:styleId="NoList">
+  <w:style w:type="numbering" w:default="1" w:styleId="Semlista">
     <w:name w:val="No List"/>
     <w:uiPriority w:val="99"/>
     <w:semiHidden/>

</xml_diff>

<commit_message>
Arrumando artefatos 02, 04, 07, 08 e 15
</commit_message>
<xml_diff>
--- a/02. Integrantes do Projeto.docx
+++ b/02. Integrantes do Projeto.docx
@@ -71,8 +71,6 @@
         </w:rPr>
         <w:t>Foltran</w:t>
       </w:r>
-      <w:bookmarkStart w:id="0" w:name="_GoBack"/>
-      <w:bookmarkEnd w:id="0"/>
       <w:proofErr w:type="spellEnd"/>
       <w:r>
         <w:rPr>
@@ -606,10 +604,17 @@
       </w:r>
     </w:p>
     <w:p>
-      <w:r>
-        <w:rPr>
-          <w:b/>
-          <w:bCs/>
+      <w:pPr>
+        <w:rPr>
+          <w:u w:val="single"/>
+          <w:lang w:val="pt-BR"/>
+        </w:rPr>
+      </w:pPr>
+      <w:r>
+        <w:rPr>
+          <w:b/>
+          <w:bCs/>
+          <w:lang w:val="pt-BR"/>
         </w:rPr>
         <w:t>Nome:</w:t>
       </w:r>
@@ -617,14 +622,154 @@
         <w:rPr>
           <w:b/>
           <w:bCs/>
-        </w:rPr>
-        <w:tab/>
-      </w:r>
-      <w:r>
-        <w:tab/>
+          <w:lang w:val="pt-BR"/>
+        </w:rPr>
+        <w:tab/>
+      </w:r>
+      <w:r>
+        <w:rPr>
+          <w:lang w:val="pt-BR"/>
+        </w:rPr>
+        <w:tab/>
+      </w:r>
+      <w:r>
+        <w:rPr>
+          <w:lang w:val="pt-BR"/>
+        </w:rPr>
+        <w:t xml:space="preserve">Luan Fabiano Ferreira Manso </w:t>
       </w:r>
       <w:proofErr w:type="spellStart"/>
       <w:r>
+        <w:rPr>
+          <w:lang w:val="pt-BR"/>
+        </w:rPr>
+        <w:t>Cárdoso</w:t>
+      </w:r>
+      <w:proofErr w:type="spellEnd"/>
+      <w:r>
+        <w:rPr>
+          <w:lang w:val="pt-BR"/>
+        </w:rPr>
+        <w:t xml:space="preserve"> Câmara</w:t>
+      </w:r>
+      <w:r>
+        <w:rPr>
+          <w:lang w:val="pt-BR"/>
+        </w:rPr>
+        <w:br/>
+      </w:r>
+      <w:r>
+        <w:rPr>
+          <w:b/>
+          <w:bCs/>
+          <w:lang w:val="pt-BR"/>
+        </w:rPr>
+        <w:t>RA:</w:t>
+      </w:r>
+      <w:r>
+        <w:rPr>
+          <w:b/>
+          <w:bCs/>
+          <w:lang w:val="pt-BR"/>
+        </w:rPr>
+        <w:tab/>
+      </w:r>
+      <w:r>
+        <w:rPr>
+          <w:lang w:val="pt-BR"/>
+        </w:rPr>
+        <w:tab/>
+      </w:r>
+      <w:r>
+        <w:rPr>
+          <w:lang w:val="pt-BR"/>
+        </w:rPr>
+        <w:t>1904146</w:t>
+      </w:r>
+      <w:r>
+        <w:rPr>
+          <w:lang w:val="pt-BR"/>
+        </w:rPr>
+        <w:br/>
+      </w:r>
+      <w:r>
+        <w:rPr>
+          <w:b/>
+          <w:bCs/>
+          <w:lang w:val="pt-BR"/>
+        </w:rPr>
+        <w:t>e-mail:</w:t>
+      </w:r>
+      <w:r>
+        <w:rPr>
+          <w:b/>
+          <w:bCs/>
+          <w:lang w:val="pt-BR"/>
+        </w:rPr>
+        <w:tab/>
+      </w:r>
+      <w:r>
+        <w:rPr>
+          <w:lang w:val="pt-BR"/>
+        </w:rPr>
+        <w:tab/>
+      </w:r>
+      <w:r>
+        <w:rPr>
+          <w:lang w:val="pt-BR"/>
+        </w:rPr>
+        <w:t>luan.camara@aluno.faculdadeimpacta.com.br</w:t>
+      </w:r>
+      <w:r>
+        <w:rPr>
+          <w:lang w:val="pt-BR"/>
+        </w:rPr>
+        <w:br/>
+      </w:r>
+      <w:r>
+        <w:rPr>
+          <w:b/>
+          <w:bCs/>
+          <w:lang w:val="pt-BR"/>
+        </w:rPr>
+        <w:t>Telefone:</w:t>
+      </w:r>
+      <w:r>
+        <w:rPr>
+          <w:lang w:val="pt-BR"/>
+        </w:rPr>
+        <w:tab/>
+        <w:t>11-</w:t>
+      </w:r>
+      <w:r>
+        <w:rPr>
+          <w:lang w:val="pt-BR"/>
+        </w:rPr>
+        <w:t>95361-9110</w:t>
+      </w:r>
+      <w:bookmarkStart w:id="0" w:name="_GoBack"/>
+      <w:bookmarkEnd w:id="0"/>
+    </w:p>
+    <w:p>
+      <w:r>
+        <w:rPr>
+          <w:b/>
+          <w:bCs/>
+        </w:rPr>
+        <w:t>Nome:</w:t>
+      </w:r>
+      <w:r>
+        <w:rPr>
+          <w:b/>
+          <w:bCs/>
+        </w:rPr>
+        <w:tab/>
+      </w:r>
+      <w:r>
+        <w:tab/>
+      </w:r>
+      <w:proofErr w:type="spellStart"/>
+      <w:r>
         <w:t>Willians</w:t>
       </w:r>
       <w:proofErr w:type="spellEnd"/>
@@ -676,8 +821,6 @@
       </w:r>
       <w:r>
         <w:tab/>
-      </w:r>
-      <w:r>
         <w:t>Willians.pavelski@aluno.faculdadeimpacta.com.br</w:t>
       </w:r>
       <w:r>
@@ -701,8 +844,6 @@
       </w:r>
       <w:r>
         <w:tab/>
-      </w:r>
-      <w:r>
         <w:t>11-94208-5585</w:t>
       </w:r>
     </w:p>
@@ -713,7 +854,6 @@
           <w:lang w:val="pt-BR"/>
         </w:rPr>
       </w:pPr>
-      <w:proofErr w:type="gramStart"/>
       <w:r>
         <w:rPr>
           <w:b/>
@@ -738,7 +878,6 @@
         </w:rPr>
         <w:tab/>
       </w:r>
-      <w:proofErr w:type="gramEnd"/>
       <w:r>
         <w:rPr>
           <w:lang w:val="pt-BR"/>
@@ -758,7 +897,6 @@
           <w:lang w:val="pt-BR"/>
         </w:rPr>
       </w:pPr>
-      <w:proofErr w:type="gramStart"/>
       <w:r>
         <w:rPr>
           <w:b/>
@@ -783,7 +921,6 @@
         </w:rPr>
         <w:tab/>
       </w:r>
-      <w:proofErr w:type="gramEnd"/>
       <w:r>
         <w:rPr>
           <w:lang w:val="pt-BR"/>

</xml_diff>